<commit_message>
Updating lcapps-Assignment5.2.docx to be double spaced
</commit_message>
<xml_diff>
--- a/module-5/lcapps-Assignment5.2.docx
+++ b/module-5/lcapps-Assignment5.2.docx
@@ -148,7 +148,6 @@
     </w:p>
     <w:p>
       <w:pPr>
-        <w:spacing w:line="240" w:lineRule="auto"/>
         <w:rPr>
           <w:rFonts w:eastAsia="Times New Roman" w:cstheme="minorHAnsi"/>
           <w:color w:val="0E101A"/>
@@ -250,7 +249,6 @@
     </w:p>
     <w:p>
       <w:pPr>
-        <w:spacing w:line="240" w:lineRule="auto"/>
         <w:rPr>
           <w:rFonts w:eastAsia="Times New Roman" w:cstheme="minorHAnsi"/>
           <w:color w:val="0E101A"/>
@@ -323,6 +321,7 @@
     <w:p>
       <w:pPr>
         <w:pStyle w:val="Title"/>
+        <w:spacing w:line="480" w:lineRule="auto"/>
         <w:rPr>
           <w:rFonts w:eastAsia="Times New Roman"/>
         </w:rPr>
@@ -336,7 +335,6 @@
     </w:p>
     <w:p>
       <w:pPr>
-        <w:spacing w:line="240" w:lineRule="auto"/>
         <w:jc w:val="center"/>
         <w:rPr>
           <w:rFonts w:eastAsia="Times New Roman" w:cstheme="minorHAnsi"/>
@@ -380,6 +378,7 @@
           </w:tcPr>
           <w:p>
             <w:pPr>
+              <w:spacing w:line="480" w:lineRule="auto"/>
               <w:rPr>
                 <w:rFonts w:eastAsia="Times New Roman" w:cstheme="minorHAnsi"/>
                 <w:color w:val="0E101A"/>
@@ -440,6 +439,7 @@
           </w:tcPr>
           <w:p>
             <w:pPr>
+              <w:spacing w:line="480" w:lineRule="auto"/>
               <w:rPr>
                 <w:rFonts w:eastAsia="Times New Roman" w:cstheme="minorHAnsi"/>
                 <w:color w:val="0E101A"/>
@@ -466,6 +466,7 @@
           </w:tcPr>
           <w:p>
             <w:pPr>
+              <w:spacing w:line="480" w:lineRule="auto"/>
               <w:rPr>
                 <w:rFonts w:eastAsia="Times New Roman" w:cstheme="minorHAnsi"/>
                 <w:color w:val="0E101A"/>
@@ -490,6 +491,7 @@
           </w:tcPr>
           <w:p>
             <w:pPr>
+              <w:spacing w:line="480" w:lineRule="auto"/>
               <w:rPr>
                 <w:rFonts w:eastAsia="Times New Roman" w:cstheme="minorHAnsi"/>
                 <w:color w:val="0E101A"/>
@@ -516,6 +518,7 @@
           </w:tcPr>
           <w:p>
             <w:pPr>
+              <w:spacing w:line="480" w:lineRule="auto"/>
               <w:rPr>
                 <w:rFonts w:eastAsia="Times New Roman" w:cstheme="minorHAnsi"/>
                 <w:color w:val="0E101A"/>
@@ -540,6 +543,7 @@
           </w:tcPr>
           <w:p>
             <w:pPr>
+              <w:spacing w:line="480" w:lineRule="auto"/>
               <w:rPr>
                 <w:rFonts w:eastAsia="Times New Roman" w:cstheme="minorHAnsi"/>
                 <w:color w:val="0E101A"/>
@@ -571,7 +575,6 @@
     </w:tbl>
     <w:p>
       <w:pPr>
-        <w:spacing w:line="240" w:lineRule="auto"/>
         <w:rPr>
           <w:rFonts w:eastAsia="Times New Roman" w:cstheme="minorHAnsi"/>
           <w:color w:val="0E101A"/>
@@ -584,25 +587,25 @@
     </w:p>
     <w:p>
       <w:pPr>
-        <w:spacing w:line="240" w:lineRule="auto"/>
-        <w:rPr>
-          <w:rFonts w:eastAsia="Times New Roman" w:cstheme="minorHAnsi"/>
-          <w:color w:val="0E101A"/>
-          <w:kern w:val="0"/>
-          <w:sz w:val="24"/>
-          <w:szCs w:val="24"/>
-          <w14:ligatures w14:val="none"/>
-        </w:rPr>
-      </w:pPr>
-      <w:r>
-        <w:rPr>
-          <w:rFonts w:eastAsia="Times New Roman" w:cstheme="minorHAnsi"/>
-          <w:color w:val="0E101A"/>
-          <w:kern w:val="0"/>
-          <w:sz w:val="24"/>
-          <w:szCs w:val="24"/>
-          <w14:ligatures w14:val="none"/>
-        </w:rPr>
+        <w:rPr>
+          <w:rFonts w:eastAsia="Times New Roman" w:cstheme="minorHAnsi"/>
+          <w:color w:val="0E101A"/>
+          <w:kern w:val="0"/>
+          <w:sz w:val="24"/>
+          <w:szCs w:val="24"/>
+          <w14:ligatures w14:val="none"/>
+        </w:rPr>
+      </w:pPr>
+      <w:r>
+        <w:rPr>
+          <w:rFonts w:eastAsia="Times New Roman" w:cstheme="minorHAnsi"/>
+          <w:color w:val="0E101A"/>
+          <w:kern w:val="0"/>
+          <w:sz w:val="24"/>
+          <w:szCs w:val="24"/>
+          <w14:ligatures w14:val="none"/>
+        </w:rPr>
+        <w:lastRenderedPageBreak/>
         <w:t xml:space="preserve">Estimated cycle time = </w:t>
       </w:r>
       <w:r>
@@ -718,7 +721,6 @@
     </w:p>
     <w:p>
       <w:pPr>
-        <w:spacing w:line="240" w:lineRule="auto"/>
         <w:rPr>
           <w:rFonts w:eastAsia="Times New Roman" w:cstheme="minorHAnsi"/>
           <w:color w:val="0E101A"/>
@@ -742,7 +744,6 @@
     </w:p>
     <w:p>
       <w:pPr>
-        <w:spacing w:line="240" w:lineRule="auto"/>
         <w:jc w:val="center"/>
         <w:rPr>
           <w:rFonts w:eastAsia="Times New Roman" w:cstheme="minorHAnsi"/>
@@ -782,7 +783,6 @@
     </w:p>
     <w:p>
       <w:pPr>
-        <w:spacing w:line="240" w:lineRule="auto"/>
         <w:rPr>
           <w:rFonts w:eastAsia="Times New Roman" w:cstheme="minorHAnsi"/>
           <w:color w:val="0E101A"/>
@@ -845,7 +845,6 @@
     </w:p>
     <w:p>
       <w:pPr>
-        <w:spacing w:line="240" w:lineRule="auto"/>
         <w:rPr>
           <w:rFonts w:eastAsia="Times New Roman" w:cstheme="minorHAnsi"/>
           <w:color w:val="0E101A"/>
@@ -866,7 +865,6 @@
           <w:szCs w:val="24"/>
           <w14:ligatures w14:val="none"/>
         </w:rPr>
-        <w:lastRenderedPageBreak/>
         <w:t>Pre</w:t>
       </w:r>
       <w:r>
@@ -944,7 +942,6 @@
     </w:p>
     <w:p>
       <w:pPr>
-        <w:spacing w:line="240" w:lineRule="auto"/>
         <w:rPr>
           <w:rFonts w:eastAsia="Times New Roman" w:cstheme="minorHAnsi"/>
           <w:color w:val="0E101A"/>
@@ -1007,7 +1004,6 @@
     </w:p>
     <w:p>
       <w:pPr>
-        <w:spacing w:line="240" w:lineRule="auto"/>
         <w:rPr>
           <w:rFonts w:eastAsia="Times New Roman" w:cstheme="minorHAnsi"/>
           <w:color w:val="0E101A"/>
@@ -1020,7 +1016,6 @@
     </w:p>
     <w:p>
       <w:pPr>
-        <w:spacing w:line="240" w:lineRule="auto"/>
         <w:rPr>
           <w:rFonts w:eastAsia="Times New Roman" w:cstheme="minorHAnsi"/>
           <w:color w:val="0E101A"/>
@@ -1126,7 +1121,6 @@
           <w:ilvl w:val="0"/>
           <w:numId w:val="16"/>
         </w:numPr>
-        <w:spacing w:line="240" w:lineRule="auto"/>
         <w:rPr>
           <w:rFonts w:eastAsia="Times New Roman" w:cstheme="minorHAnsi"/>
           <w:color w:val="0E101A"/>
@@ -1177,7 +1171,6 @@
           <w:ilvl w:val="0"/>
           <w:numId w:val="16"/>
         </w:numPr>
-        <w:spacing w:line="240" w:lineRule="auto"/>
         <w:rPr>
           <w:rFonts w:eastAsia="Times New Roman" w:cstheme="minorHAnsi"/>
           <w:color w:val="0E101A"/>
@@ -1217,7 +1210,6 @@
           <w:ilvl w:val="0"/>
           <w:numId w:val="16"/>
         </w:numPr>
-        <w:spacing w:line="240" w:lineRule="auto"/>
         <w:rPr>
           <w:rFonts w:eastAsia="Times New Roman" w:cstheme="minorHAnsi"/>
           <w:color w:val="0E101A"/>

</xml_diff>